<commit_message>
added Java JAR for CP 4.3
Added Java JAR file for computing TVD for CP 4.3.
CP 4.3 solution documents (docx/pdf) have also been update to include
the instruction on how to run the JAR file.
</commit_message>
<xml_diff>
--- a/solutions/problem3/problem-3-solution.docx
+++ b/solutions/problem3/problem-3-solution.docx
@@ -443,12 +443,7 @@
         <w:t>).</w:t>
       </w:r>
       <w:r>
-        <w:t xml:space="preserve"> The Excel format file is represented by three CSV files, one </w:t>
-      </w:r>
-      <w:bookmarkStart w:id="0" w:name="_GoBack"/>
-      <w:bookmarkEnd w:id="0"/>
-      <w:r>
-        <w:t>for each query, i.e. map, smoothing, and filtering.</w:t>
+        <w:t xml:space="preserve"> The Excel format file is represented by three CSV files, one for each query, i.e. map, smoothing, and filtering.</w:t>
       </w:r>
     </w:p>
     <w:p>
@@ -475,7 +470,31 @@
         <w:t>Compute Metrics 2a and 2b for Queries 2 and 3.</w:t>
       </w:r>
       <w:r>
-        <w:t xml:space="preserve"> The provided </w:t>
+        <w:t xml:space="preserve"> </w:t>
+      </w:r>
+      <w:r>
+        <w:t xml:space="preserve">We have provided evaluation code that computes Metrics 2a and 2b in </w:t>
+      </w:r>
+      <w:proofErr w:type="spellStart"/>
+      <w:r>
+        <w:t>Matlab</w:t>
+      </w:r>
+      <w:proofErr w:type="spellEnd"/>
+      <w:r>
+        <w:t xml:space="preserve"> and Java. Both the </w:t>
+      </w:r>
+      <w:proofErr w:type="spellStart"/>
+      <w:r>
+        <w:t>Matlab</w:t>
+      </w:r>
+      <w:proofErr w:type="spellEnd"/>
+      <w:r>
+        <w:t xml:space="preserve"> program and the Java JAR file work the same.</w:t>
+      </w:r>
+    </w:p>
+    <w:p>
+      <w:r>
+        <w:t xml:space="preserve">The provided </w:t>
       </w:r>
       <w:proofErr w:type="spellStart"/>
       <w:r>
@@ -717,7 +736,73 @@
           <w:sz w:val="20"/>
           <w:szCs w:val="20"/>
         </w:rPr>
-        <w:t>&lt;ground-truth-path&gt;,&lt;input-path&gt;,&lt;output-path&gt;)"</w:t>
+        <w:t>&lt;ground-truth-</w:t>
+      </w:r>
+      <w:r>
+        <w:rPr>
+          <w:rFonts w:ascii="Courier New" w:eastAsia="Times New Roman" w:hAnsi="Courier New" w:cs="Courier New"/>
+          <w:sz w:val="20"/>
+          <w:szCs w:val="20"/>
+        </w:rPr>
+        <w:t>csv-</w:t>
+      </w:r>
+      <w:r>
+        <w:rPr>
+          <w:rFonts w:ascii="Courier New" w:eastAsia="Times New Roman" w:hAnsi="Courier New" w:cs="Courier New"/>
+          <w:sz w:val="20"/>
+          <w:szCs w:val="20"/>
+        </w:rPr>
+        <w:t>path&gt;</w:t>
+      </w:r>
+      <w:proofErr w:type="gramStart"/>
+      <w:r>
+        <w:rPr>
+          <w:rFonts w:ascii="Courier New" w:eastAsia="Times New Roman" w:hAnsi="Courier New" w:cs="Courier New"/>
+          <w:sz w:val="20"/>
+          <w:szCs w:val="20"/>
+        </w:rPr>
+        <w:t>,&lt;</w:t>
+      </w:r>
+      <w:proofErr w:type="gramEnd"/>
+      <w:r>
+        <w:rPr>
+          <w:rFonts w:ascii="Courier New" w:eastAsia="Times New Roman" w:hAnsi="Courier New" w:cs="Courier New"/>
+          <w:sz w:val="20"/>
+          <w:szCs w:val="20"/>
+        </w:rPr>
+        <w:t>input-</w:t>
+      </w:r>
+      <w:r>
+        <w:rPr>
+          <w:rFonts w:ascii="Courier New" w:eastAsia="Times New Roman" w:hAnsi="Courier New" w:cs="Courier New"/>
+          <w:sz w:val="20"/>
+          <w:szCs w:val="20"/>
+        </w:rPr>
+        <w:t>csv-</w:t>
+      </w:r>
+      <w:r>
+        <w:rPr>
+          <w:rFonts w:ascii="Courier New" w:eastAsia="Times New Roman" w:hAnsi="Courier New" w:cs="Courier New"/>
+          <w:sz w:val="20"/>
+          <w:szCs w:val="20"/>
+        </w:rPr>
+        <w:t>path&gt;,&lt;output-</w:t>
+      </w:r>
+      <w:r>
+        <w:rPr>
+          <w:rFonts w:ascii="Courier New" w:eastAsia="Times New Roman" w:hAnsi="Courier New" w:cs="Courier New"/>
+          <w:sz w:val="20"/>
+          <w:szCs w:val="20"/>
+        </w:rPr>
+        <w:t>csv-</w:t>
+      </w:r>
+      <w:r>
+        <w:rPr>
+          <w:rFonts w:ascii="Courier New" w:eastAsia="Times New Roman" w:hAnsi="Courier New" w:cs="Courier New"/>
+          <w:sz w:val="20"/>
+          <w:szCs w:val="20"/>
+        </w:rPr>
+        <w:t>path&gt;)"</w:t>
       </w:r>
     </w:p>
     <w:p>
@@ -762,6 +847,55 @@
       </w:r>
     </w:p>
     <w:p>
+      <w:r>
+        <w:t>The provided JAR file uses the following command line:</w:t>
+      </w:r>
+    </w:p>
+    <w:p>
+      <w:pPr>
+        <w:rPr>
+          <w:rFonts w:ascii="Courier New" w:hAnsi="Courier New" w:cs="Courier New"/>
+          <w:sz w:val="20"/>
+          <w:szCs w:val="20"/>
+        </w:rPr>
+      </w:pPr>
+      <w:r>
+        <w:rPr>
+          <w:rFonts w:ascii="Courier New" w:hAnsi="Courier New" w:cs="Courier New"/>
+          <w:sz w:val="20"/>
+          <w:szCs w:val="20"/>
+        </w:rPr>
+        <w:t>java -jar TVDScoreHMM.jar &lt;ground-truth-csv-path&gt; &lt;input-csv-path&gt; &lt;output-csv-path&gt;</w:t>
+      </w:r>
+    </w:p>
+    <w:p>
+      <w:r>
+        <w:t>Ground truth CSV and the input CSV should not have any row/</w:t>
+      </w:r>
+      <w:r>
+        <w:t xml:space="preserve">column header; should only have </w:t>
+      </w:r>
+      <w:r>
+        <w:t>20</w:t>
+      </w:r>
+      <w:r>
+        <w:t xml:space="preserve"> (number of time steps)</w:t>
+      </w:r>
+      <w:r>
+        <w:t xml:space="preserve"> rows and 5</w:t>
+      </w:r>
+      <w:r>
+        <w:t xml:space="preserve"> (number of state)</w:t>
+      </w:r>
+      <w:r>
+        <w:t xml:space="preserve"> columns. </w:t>
+      </w:r>
+    </w:p>
+    <w:p>
+      <w:bookmarkStart w:id="0" w:name="_GoBack"/>
+      <w:bookmarkEnd w:id="0"/>
+    </w:p>
+    <w:p>
       <w:pPr>
         <w:rPr>
           <w:b/>
@@ -771,6 +905,7 @@
         <w:rPr>
           <w:b/>
         </w:rPr>
+        <w:lastRenderedPageBreak/>
         <w:t>Submission</w:t>
       </w:r>
       <w:r>

</xml_diff>